<commit_message>
working with adding eqn #s
</commit_message>
<xml_diff>
--- a/reports/005_writeup_09.20.2018.docx
+++ b/reports/005_writeup_09.20.2018.docx
@@ -243,98 +243,6 @@
       </w:pPr>
       <w:r>
         <w:rPr>
-          <w:rStyle w:val="NormalTok"/>
-        </w:rPr>
-        <w:t xml:space="preserve">eqn_id &lt;-</w:t>
-      </w:r>
-      <w:r>
-        <w:rPr>
-          <w:rStyle w:val="StringTok"/>
-        </w:rPr>
-        <w:t xml:space="preserve"> </w:t>
-      </w:r>
-      <w:r>
-        <w:rPr>
-          <w:rStyle w:val="KeywordTok"/>
-        </w:rPr>
-        <w:t xml:space="preserve">captioner</w:t>
-      </w:r>
-      <w:r>
-        <w:rPr>
-          <w:rStyle w:val="NormalTok"/>
-        </w:rPr>
-        <w:t xml:space="preserve">(</w:t>
-      </w:r>
-      <w:r>
-        <w:rPr>
-          <w:rStyle w:val="DataTypeTok"/>
-        </w:rPr>
-        <w:t xml:space="preserve">prefix =</w:t>
-      </w:r>
-      <w:r>
-        <w:rPr>
-          <w:rStyle w:val="NormalTok"/>
-        </w:rPr>
-        <w:t xml:space="preserve"> </w:t>
-      </w:r>
-      <w:r>
-        <w:rPr>
-          <w:rStyle w:val="StringTok"/>
-        </w:rPr>
-        <w:t xml:space="preserve">"eqn"</w:t>
-      </w:r>
-      <w:r>
-        <w:rPr>
-          <w:rStyle w:val="NormalTok"/>
-        </w:rPr>
-        <w:t xml:space="preserve">)</w:t>
-      </w:r>
-      <w:r>
-        <w:br w:type="textWrapping"/>
-      </w:r>
-      <w:r>
-        <w:rPr>
-          <w:rStyle w:val="KeywordTok"/>
-        </w:rPr>
-        <w:t xml:space="preserve">eqn_id</w:t>
-      </w:r>
-      <w:r>
-        <w:rPr>
-          <w:rStyle w:val="NormalTok"/>
-        </w:rPr>
-        <w:t xml:space="preserve">(</w:t>
-      </w:r>
-      <w:r>
-        <w:rPr>
-          <w:rStyle w:val="DataTypeTok"/>
-        </w:rPr>
-        <w:t xml:space="preserve">name =</w:t>
-      </w:r>
-      <w:r>
-        <w:rPr>
-          <w:rStyle w:val="NormalTok"/>
-        </w:rPr>
-        <w:t xml:space="preserve"> </w:t>
-      </w:r>
-      <w:r>
-        <w:rPr>
-          <w:rStyle w:val="StringTok"/>
-        </w:rPr>
-        <w:t xml:space="preserve">"eqn_1"</w:t>
-      </w:r>
-      <w:r>
-        <w:rPr>
-          <w:rStyle w:val="NormalTok"/>
-        </w:rPr>
-        <w:t xml:space="preserve">)</w:t>
-      </w:r>
-    </w:p>
-    <w:p>
-      <w:pPr>
-        <w:pStyle w:val="SourceCode"/>
-      </w:pPr>
-      <w:r>
-        <w:rPr>
           <w:rStyle w:val="VerbatimChar"/>
         </w:rPr>
         <w:t xml:space="preserve">## [1] "eqn  1: "</w:t>
@@ -2730,6 +2638,11 @@
       <w:pPr>
         <w:pStyle w:val="BodyText"/>
       </w:pPr>
+    </w:p>
+    <w:p>
+      <w:pPr>
+        <w:pStyle w:val="BodyText"/>
+      </w:pPr>
       <w:r>
         <w:t xml:space="preserve">Table 2 lists the physical constants and one-time measurands. Values that may be uncertain are the pipe roughness and dynamic viscosity.</w:t>
       </w:r>
@@ -4491,7 +4404,7 @@
     </w:lvl>
   </w:abstractNum>
   <w:abstractNum w:abstractNumId="990">
-    <w:nsid w:val="30f9e14b"/>
+    <w:nsid w:val="b3e91eba"/>
     <w:multiLevelType w:val="multilevel"/>
     <w:lvl w:ilvl="0">
       <w:numFmt w:val="bullet"/>

</xml_diff>